<commit_message>
Update pre install doc
</commit_message>
<xml_diff>
--- a/Angular2.docx
+++ b/Angular2.docx
@@ -1,6 +1,6 @@
 
 <file path=word/document.xml><?xml version="1.0" encoding="utf-8"?>
-<w:document xmlns:wpc="http://schemas.microsoft.com/office/word/2010/wordprocessingCanvas" xmlns:mc="http://schemas.openxmlformats.org/markup-compatibility/2006" xmlns:o="urn:schemas-microsoft-com:office:office" xmlns:r="http://schemas.openxmlformats.org/officeDocument/2006/relationships" xmlns:m="http://schemas.openxmlformats.org/officeDocument/2006/math" xmlns:v="urn:schemas-microsoft-com:vml" xmlns:wp14="http://schemas.microsoft.com/office/word/2010/wordprocessingDrawing" xmlns:wp="http://schemas.openxmlformats.org/drawingml/2006/wordprocessingDrawing" xmlns:w10="urn:schemas-microsoft-com:office:word" xmlns:w="http://schemas.openxmlformats.org/wordprocessingml/2006/main" xmlns:w14="http://schemas.microsoft.com/office/word/2010/wordml" xmlns:w15="http://schemas.microsoft.com/office/word/2012/wordml" xmlns:wpg="http://schemas.microsoft.com/office/word/2010/wordprocessingGroup" xmlns:wpi="http://schemas.microsoft.com/office/word/2010/wordprocessingInk" xmlns:wne="http://schemas.microsoft.com/office/word/2006/wordml" xmlns:wps="http://schemas.microsoft.com/office/word/2010/wordprocessingShape" mc:Ignorable="w14 w15 wp14">
+<w:document xmlns:wpc="http://schemas.microsoft.com/office/word/2010/wordprocessingCanvas" xmlns:cx="http://schemas.microsoft.com/office/drawing/2014/chartex" xmlns:cx1="http://schemas.microsoft.com/office/drawing/2015/9/8/chartex" xmlns:cx2="http://schemas.microsoft.com/office/drawing/2015/10/21/chartex" xmlns:cx3="http://schemas.microsoft.com/office/drawing/2016/5/9/chartex" xmlns:cx4="http://schemas.microsoft.com/office/drawing/2016/5/10/chartex" xmlns:cx5="http://schemas.microsoft.com/office/drawing/2016/5/11/chartex" xmlns:cx6="http://schemas.microsoft.com/office/drawing/2016/5/12/chartex" xmlns:cx7="http://schemas.microsoft.com/office/drawing/2016/5/13/chartex" xmlns:cx8="http://schemas.microsoft.com/office/drawing/2016/5/14/chartex" xmlns:mc="http://schemas.openxmlformats.org/markup-compatibility/2006" xmlns:aink="http://schemas.microsoft.com/office/drawing/2016/ink" xmlns:am3d="http://schemas.microsoft.com/office/drawing/2017/model3d" xmlns:o="urn:schemas-microsoft-com:office:office" xmlns:r="http://schemas.openxmlformats.org/officeDocument/2006/relationships" xmlns:m="http://schemas.openxmlformats.org/officeDocument/2006/math" xmlns:v="urn:schemas-microsoft-com:vml" xmlns:wp14="http://schemas.microsoft.com/office/word/2010/wordprocessingDrawing" xmlns:wp="http://schemas.openxmlformats.org/drawingml/2006/wordprocessingDrawing" xmlns:w10="urn:schemas-microsoft-com:office:word" xmlns:w="http://schemas.openxmlformats.org/wordprocessingml/2006/main" xmlns:w14="http://schemas.microsoft.com/office/word/2010/wordml" xmlns:w15="http://schemas.microsoft.com/office/word/2012/wordml" xmlns:w16cid="http://schemas.microsoft.com/office/word/2016/wordml/cid" xmlns:w16se="http://schemas.microsoft.com/office/word/2015/wordml/symex" xmlns:wpg="http://schemas.microsoft.com/office/word/2010/wordprocessingGroup" xmlns:wpi="http://schemas.microsoft.com/office/word/2010/wordprocessingInk" xmlns:wne="http://schemas.microsoft.com/office/word/2006/wordml" xmlns:wps="http://schemas.microsoft.com/office/word/2010/wordprocessingShape" mc:Ignorable="w14 w15 w16se w16cid wp14">
   <w:body>
     <w:p>
       <w:pPr>
@@ -8,356 +8,597 @@
           <w:b/>
         </w:rPr>
       </w:pPr>
+      <w:r>
+        <w:rPr>
+          <w:b/>
+        </w:rPr>
+        <w:t>Github:</w:t>
+      </w:r>
+    </w:p>
+    <w:p>
+      <w:r>
+        <w:t>tom.hoekstra@rechtspraak.nl</w:t>
+      </w:r>
+    </w:p>
+    <w:p>
+      <w:r>
+        <w:t>spirit-coding</w:t>
+      </w:r>
+    </w:p>
+    <w:p>
+      <w:r>
+        <w:t>Welkom2010!</w:t>
+      </w:r>
+    </w:p>
+    <w:p>
+      <w:pPr>
+        <w:rPr>
+          <w:b/>
+        </w:rPr>
+      </w:pPr>
+      <w:r>
+        <w:rPr>
+          <w:b/>
+        </w:rPr>
+        <w:t>Postman:</w:t>
+      </w:r>
+    </w:p>
+    <w:p>
+      <w:r>
+        <w:t>tom.hoekstra@rechtspraak.nl</w:t>
+      </w:r>
+    </w:p>
+    <w:p>
+      <w:r>
+        <w:t>spirit-coding</w:t>
+      </w:r>
+    </w:p>
+    <w:p>
+      <w:r>
+        <w:t>Welkom2010!</w:t>
+      </w:r>
+    </w:p>
+    <w:p>
+      <w:pPr>
+        <w:rPr>
+          <w:b/>
+        </w:rPr>
+      </w:pPr>
+      <w:r>
+        <w:rPr>
+          <w:b/>
+        </w:rPr>
+        <w:t>Installeren</w:t>
+      </w:r>
+      <w:r>
+        <w:rPr>
+          <w:b/>
+        </w:rPr>
+        <w:t>:</w:t>
+      </w:r>
+    </w:p>
+    <w:p>
+      <w:pPr>
+        <w:pStyle w:val="ListParagraph"/>
+        <w:numPr>
+          <w:ilvl w:val="0"/>
+          <w:numId w:val="2"/>
+        </w:numPr>
+      </w:pPr>
+      <w:r>
+        <w:t>NodeJS</w:t>
+      </w:r>
+    </w:p>
+    <w:p>
+      <w:pPr>
+        <w:pStyle w:val="ListParagraph"/>
+        <w:numPr>
+          <w:ilvl w:val="0"/>
+          <w:numId w:val="2"/>
+        </w:numPr>
+      </w:pPr>
+      <w:r>
+        <w:t>Visual Studio Code</w:t>
+      </w:r>
+    </w:p>
+    <w:p>
+      <w:pPr>
+        <w:pStyle w:val="ListParagraph"/>
+        <w:numPr>
+          <w:ilvl w:val="0"/>
+          <w:numId w:val="2"/>
+        </w:numPr>
+      </w:pPr>
+      <w:r>
+        <w:t>Chrome</w:t>
+      </w:r>
+    </w:p>
+    <w:p>
+      <w:pPr>
+        <w:pStyle w:val="ListParagraph"/>
+        <w:numPr>
+          <w:ilvl w:val="0"/>
+          <w:numId w:val="2"/>
+        </w:numPr>
+      </w:pPr>
+      <w:r>
+        <w:t>Git-scm</w:t>
+      </w:r>
+    </w:p>
+    <w:p>
+      <w:pPr>
+        <w:pStyle w:val="ListParagraph"/>
+        <w:numPr>
+          <w:ilvl w:val="0"/>
+          <w:numId w:val="2"/>
+        </w:numPr>
+      </w:pPr>
+      <w:r>
+        <w:t>Git Desktop</w:t>
+      </w:r>
+    </w:p>
+    <w:p>
+      <w:pPr>
+        <w:pStyle w:val="ListParagraph"/>
+        <w:numPr>
+          <w:ilvl w:val="0"/>
+          <w:numId w:val="2"/>
+        </w:numPr>
+      </w:pPr>
+      <w:r>
+        <w:t>Postman</w:t>
+      </w:r>
+    </w:p>
+    <w:p>
+      <w:pPr>
+        <w:pStyle w:val="ListParagraph"/>
+        <w:numPr>
+          <w:ilvl w:val="0"/>
+          <w:numId w:val="2"/>
+        </w:numPr>
+      </w:pPr>
+      <w:r>
+        <w:t>MongoDB</w:t>
+      </w:r>
+    </w:p>
+    <w:p>
+      <w:pPr>
+        <w:pStyle w:val="ListParagraph"/>
+        <w:numPr>
+          <w:ilvl w:val="0"/>
+          <w:numId w:val="2"/>
+        </w:numPr>
+      </w:pPr>
+      <w:r>
+        <w:t>NotePad++</w:t>
+      </w:r>
+    </w:p>
+    <w:p>
+      <w:pPr>
+        <w:pStyle w:val="ListParagraph"/>
+        <w:numPr>
+          <w:ilvl w:val="0"/>
+          <w:numId w:val="2"/>
+        </w:numPr>
+      </w:pPr>
+      <w:r>
+        <w:t>Robo3T</w:t>
+      </w:r>
+    </w:p>
+    <w:p>
+      <w:pPr>
+        <w:rPr>
+          <w:b/>
+        </w:rPr>
+      </w:pPr>
+      <w:r>
+        <w:rPr>
+          <w:b/>
+        </w:rPr>
+        <w:t>Configureren</w:t>
+      </w:r>
+    </w:p>
+    <w:p>
+      <w:r>
+        <w:t>Create mongoDB folders:</w:t>
+      </w:r>
+    </w:p>
+    <w:p>
+      <w:pPr>
+        <w:pStyle w:val="ListParagraph"/>
+        <w:numPr>
+          <w:ilvl w:val="0"/>
+          <w:numId w:val="6"/>
+        </w:numPr>
+        <w:rPr>
+          <w:lang w:val="en-AU"/>
+        </w:rPr>
+      </w:pPr>
       <w:proofErr w:type="spellStart"/>
       <w:r>
         <w:rPr>
+          <w:lang w:val="en-AU"/>
+        </w:rPr>
+        <w:t>mkdir</w:t>
+      </w:r>
+      <w:proofErr w:type="spellEnd"/>
+      <w:r>
+        <w:rPr>
+          <w:lang w:val="en-AU"/>
+        </w:rPr>
+        <w:t xml:space="preserve"> c:\data\db </w:t>
+      </w:r>
+    </w:p>
+    <w:p>
+      <w:pPr>
+        <w:pStyle w:val="ListParagraph"/>
+        <w:numPr>
+          <w:ilvl w:val="0"/>
+          <w:numId w:val="6"/>
+        </w:numPr>
+        <w:rPr>
+          <w:lang w:val="en-AU"/>
+        </w:rPr>
+      </w:pPr>
+      <w:proofErr w:type="spellStart"/>
+      <w:r>
+        <w:rPr>
+          <w:lang w:val="en-AU"/>
+        </w:rPr>
+        <w:t>mkdir</w:t>
+      </w:r>
+      <w:proofErr w:type="spellEnd"/>
+      <w:r>
+        <w:rPr>
+          <w:lang w:val="en-AU"/>
+        </w:rPr>
+        <w:t xml:space="preserve"> c:\data\log </w:t>
+      </w:r>
+    </w:p>
+    <w:p>
+      <w:pPr>
+        <w:rPr>
+          <w:lang w:val="en-AU"/>
+        </w:rPr>
+      </w:pPr>
+      <w:r>
+        <w:rPr>
+          <w:lang w:val="en-AU"/>
+        </w:rPr>
+        <w:t xml:space="preserve">Copy config to </w:t>
+      </w:r>
+      <w:proofErr w:type="spellStart"/>
+      <w:r>
+        <w:rPr>
+          <w:lang w:val="en-AU"/>
+        </w:rPr>
+        <w:t>mongodb</w:t>
+      </w:r>
+      <w:proofErr w:type="spellEnd"/>
+      <w:r>
+        <w:rPr>
+          <w:lang w:val="en-AU"/>
+        </w:rPr>
+        <w:t xml:space="preserve"> folder</w:t>
+      </w:r>
+      <w:r>
+        <w:rPr>
+          <w:lang w:val="en-AU"/>
+        </w:rPr>
+        <w:t xml:space="preserve"> (Config </w:t>
+      </w:r>
+      <w:proofErr w:type="spellStart"/>
+      <w:r>
+        <w:rPr>
+          <w:lang w:val="en-AU"/>
+        </w:rPr>
+        <w:t>maken</w:t>
+      </w:r>
+      <w:proofErr w:type="spellEnd"/>
+      <w:r>
+        <w:rPr>
+          <w:lang w:val="en-AU"/>
+        </w:rPr>
+        <w:t>)</w:t>
+      </w:r>
+    </w:p>
+    <w:p>
+      <w:pPr>
+        <w:rPr>
+          <w:lang w:val="en-AU"/>
+        </w:rPr>
+      </w:pPr>
+      <w:r>
+        <w:rPr>
+          <w:lang w:val="en-AU"/>
+        </w:rPr>
+        <w:t xml:space="preserve">Start MongoDB </w:t>
+      </w:r>
+      <w:proofErr w:type="spellStart"/>
+      <w:r>
+        <w:rPr>
+          <w:lang w:val="en-AU"/>
+        </w:rPr>
+        <w:t>als</w:t>
+      </w:r>
+      <w:proofErr w:type="spellEnd"/>
+      <w:r>
+        <w:rPr>
+          <w:lang w:val="en-AU"/>
+        </w:rPr>
+        <w:t xml:space="preserve"> </w:t>
+      </w:r>
+      <w:proofErr w:type="spellStart"/>
+      <w:r>
+        <w:rPr>
+          <w:lang w:val="en-AU"/>
+        </w:rPr>
+        <w:t>een</w:t>
+      </w:r>
+      <w:proofErr w:type="spellEnd"/>
+      <w:r>
+        <w:rPr>
+          <w:lang w:val="en-AU"/>
+        </w:rPr>
+        <w:t xml:space="preserve"> service</w:t>
+      </w:r>
+    </w:p>
+    <w:p>
+      <w:pPr>
+        <w:pStyle w:val="ListParagraph"/>
+        <w:numPr>
+          <w:ilvl w:val="0"/>
+          <w:numId w:val="5"/>
+        </w:numPr>
+        <w:rPr>
+          <w:lang w:val="en-AU"/>
+        </w:rPr>
+      </w:pPr>
+      <w:r>
+        <w:rPr>
+          <w:lang w:val="en-AU"/>
+        </w:rPr>
+        <w:t>"C:\Program Files\MongoDB\Server\3.4\bin\mongod.exe" --config "C:\Program Files\MongoDB\Server\3.4\</w:t>
+      </w:r>
+      <w:proofErr w:type="spellStart"/>
+      <w:r>
+        <w:rPr>
+          <w:lang w:val="en-AU"/>
+        </w:rPr>
+        <w:t>mongod.cfg</w:t>
+      </w:r>
+      <w:proofErr w:type="spellEnd"/>
+      <w:r>
+        <w:rPr>
+          <w:lang w:val="en-AU"/>
+        </w:rPr>
+        <w:t>" --install</w:t>
+      </w:r>
+    </w:p>
+    <w:p>
+      <w:pPr>
+        <w:rPr>
+          <w:lang w:val="en-AU"/>
+        </w:rPr>
+      </w:pPr>
+      <w:r>
+        <w:rPr>
+          <w:lang w:val="en-AU"/>
+        </w:rPr>
+        <w:t xml:space="preserve">Ga </w:t>
+      </w:r>
+      <w:proofErr w:type="spellStart"/>
+      <w:r>
+        <w:rPr>
+          <w:lang w:val="en-AU"/>
+        </w:rPr>
+        <w:t>naar</w:t>
+      </w:r>
+      <w:proofErr w:type="spellEnd"/>
+      <w:r>
+        <w:rPr>
+          <w:lang w:val="en-AU"/>
+        </w:rPr>
+        <w:t xml:space="preserve"> windows services </w:t>
+      </w:r>
+      <w:proofErr w:type="spellStart"/>
+      <w:r>
+        <w:rPr>
+          <w:lang w:val="en-AU"/>
+        </w:rPr>
+        <w:t>en</w:t>
+      </w:r>
+      <w:proofErr w:type="spellEnd"/>
+      <w:r>
+        <w:rPr>
+          <w:lang w:val="en-AU"/>
+        </w:rPr>
+        <w:t xml:space="preserve"> start MongoDB service op</w:t>
+      </w:r>
+    </w:p>
+    <w:p>
+      <w:pPr>
+        <w:rPr>
           <w:b/>
         </w:rPr>
-        <w:t>Github</w:t>
+      </w:pPr>
+      <w:r>
+        <w:rPr>
+          <w:b/>
+        </w:rPr>
+        <w:t>Inloggen</w:t>
+      </w:r>
+    </w:p>
+    <w:p>
+      <w:pPr>
+        <w:pStyle w:val="ListParagraph"/>
+        <w:numPr>
+          <w:ilvl w:val="0"/>
+          <w:numId w:val="4"/>
+        </w:numPr>
+      </w:pPr>
+      <w:r>
+        <w:t>Postman</w:t>
+      </w:r>
+    </w:p>
+    <w:p>
+      <w:pPr>
+        <w:pStyle w:val="ListParagraph"/>
+        <w:numPr>
+          <w:ilvl w:val="0"/>
+          <w:numId w:val="4"/>
+        </w:numPr>
+      </w:pPr>
+      <w:r>
+        <w:t>Git Desktop</w:t>
+      </w:r>
+    </w:p>
+    <w:p>
+      <w:pPr>
+        <w:rPr>
+          <w:lang w:val="en-AU"/>
+        </w:rPr>
+      </w:pPr>
+      <w:r>
+        <w:rPr>
+          <w:lang w:val="en-AU"/>
+        </w:rPr>
+        <w:t xml:space="preserve">Start as service </w:t>
+      </w:r>
+    </w:p>
+    <w:p>
+      <w:pPr>
+        <w:rPr>
+          <w:lang w:val="en-AU"/>
+        </w:rPr>
+      </w:pPr>
+      <w:r>
+        <w:rPr>
+          <w:lang w:val="en-AU"/>
+        </w:rPr>
+        <w:t>"C:\Program Files\MongoDB\Server\3.4\bin\mongod.exe" --config "C:\Program Files\MongoDB\Server\3.4\</w:t>
+      </w:r>
+      <w:proofErr w:type="spellStart"/>
+      <w:r>
+        <w:rPr>
+          <w:lang w:val="en-AU"/>
+        </w:rPr>
+        <w:t>mongod.cfg</w:t>
       </w:r>
       <w:proofErr w:type="spellEnd"/>
       <w:r>
         <w:rPr>
+          <w:lang w:val="en-AU"/>
+        </w:rPr>
+        <w:t>" --install</w:t>
+      </w:r>
+    </w:p>
+    <w:p>
+      <w:pPr>
+        <w:rPr>
+          <w:lang w:val="en-AU"/>
+        </w:rPr>
+      </w:pPr>
+    </w:p>
+    <w:p>
+      <w:pPr>
+        <w:rPr>
           <w:b/>
-        </w:rPr>
-        <w:t>:</w:t>
-      </w:r>
-    </w:p>
-    <w:p>
-      <w:r>
-        <w:t>tom.hoekstra@rechtspraak.nl</w:t>
-      </w:r>
-    </w:p>
-    <w:p>
-      <w:r>
-        <w:t>spirit-</w:t>
+          <w:lang w:val="en-AU"/>
+        </w:rPr>
+      </w:pPr>
+    </w:p>
+    <w:p>
+      <w:pPr>
+        <w:rPr>
+          <w:b/>
+          <w:lang w:val="en-AU"/>
+        </w:rPr>
+      </w:pPr>
+      <w:r>
+        <w:rPr>
+          <w:b/>
+          <w:lang w:val="en-AU"/>
+        </w:rPr>
+        <w:lastRenderedPageBreak/>
+        <w:t xml:space="preserve">Install </w:t>
       </w:r>
       <w:proofErr w:type="spellStart"/>
       <w:r>
-        <w:t>coding</w:t>
+        <w:rPr>
+          <w:b/>
+          <w:lang w:val="en-AU"/>
+        </w:rPr>
+        <w:t>npm</w:t>
       </w:r>
       <w:proofErr w:type="spellEnd"/>
-    </w:p>
-    <w:p>
-      <w:r>
-        <w:t>Welkom2010!</w:t>
-      </w:r>
-    </w:p>
-    <w:p>
-      <w:pPr>
+      <w:r>
         <w:rPr>
           <w:b/>
-        </w:rPr>
-      </w:pPr>
-      <w:r>
-        <w:rPr>
-          <w:b/>
-        </w:rPr>
-        <w:t>Postman:</w:t>
-      </w:r>
-    </w:p>
-    <w:p>
-      <w:r>
-        <w:t>tom.hoekstra@rechtspraak.nl</w:t>
-      </w:r>
-    </w:p>
-    <w:p>
-      <w:r>
-        <w:t>spirit-</w:t>
-      </w:r>
+          <w:lang w:val="en-AU"/>
+        </w:rPr>
+        <w:t xml:space="preserve"> packages</w:t>
+      </w:r>
+    </w:p>
+    <w:p>
+      <w:pPr>
+        <w:pStyle w:val="ListParagraph"/>
+        <w:numPr>
+          <w:ilvl w:val="0"/>
+          <w:numId w:val="5"/>
+        </w:numPr>
+        <w:rPr>
+          <w:lang w:val="en-AU"/>
+        </w:rPr>
+      </w:pPr>
       <w:proofErr w:type="spellStart"/>
       <w:r>
-        <w:t>coding</w:t>
+        <w:rPr>
+          <w:lang w:val="en-AU"/>
+        </w:rPr>
+        <w:t>n</w:t>
+      </w:r>
+      <w:r>
+        <w:rPr>
+          <w:lang w:val="en-AU"/>
+        </w:rPr>
+        <w:t>pm</w:t>
       </w:r>
       <w:proofErr w:type="spellEnd"/>
-    </w:p>
-    <w:p>
-      <w:r>
-        <w:t>Welkom2010!</w:t>
-      </w:r>
-    </w:p>
-    <w:p/>
-    <w:p>
-      <w:pPr>
-        <w:rPr>
-          <w:b/>
-        </w:rPr>
-      </w:pPr>
-      <w:r>
-        <w:rPr>
-          <w:b/>
-        </w:rPr>
-        <w:t>Vooraf:</w:t>
-      </w:r>
-    </w:p>
-    <w:p>
-      <w:r>
-        <w:t>Node installeren</w:t>
-      </w:r>
-    </w:p>
-    <w:p>
-      <w:r>
-        <w:t>Visual Studio Code installeren</w:t>
-      </w:r>
-    </w:p>
-    <w:p>
-      <w:r>
-        <w:t>Chrome installeren</w:t>
-      </w:r>
-    </w:p>
-    <w:p>
-      <w:r>
-        <w:t xml:space="preserve">Git </w:t>
-      </w:r>
-      <w:proofErr w:type="spellStart"/>
-      <w:r>
-        <w:t>scm</w:t>
-      </w:r>
-      <w:proofErr w:type="spellEnd"/>
-      <w:r>
-        <w:t xml:space="preserve"> installeren</w:t>
-      </w:r>
-    </w:p>
-    <w:p>
-      <w:r>
-        <w:t>Git Desktop installeren</w:t>
-      </w:r>
-    </w:p>
-    <w:p>
-      <w:r>
-        <w:t>Postman</w:t>
-      </w:r>
-    </w:p>
-    <w:p>
-      <w:pPr>
-        <w:rPr>
-          <w:lang w:val="en-AU"/>
-        </w:rPr>
-      </w:pPr>
-      <w:r>
-        <w:rPr>
-          <w:lang w:val="en-AU"/>
-        </w:rPr>
-        <w:t>MongoDB</w:t>
-      </w:r>
-      <w:r>
-        <w:rPr>
-          <w:lang w:val="en-AU"/>
-        </w:rPr>
-        <w:t xml:space="preserve"> </w:t>
-      </w:r>
-    </w:p>
-    <w:p>
-      <w:pPr>
-        <w:rPr>
-          <w:lang w:val="en-AU"/>
-        </w:rPr>
-      </w:pPr>
-      <w:proofErr w:type="spellStart"/>
-      <w:r>
-        <w:rPr>
-          <w:lang w:val="en-AU"/>
-        </w:rPr>
-        <w:t>mkdir</w:t>
-      </w:r>
-      <w:proofErr w:type="spellEnd"/>
-      <w:r>
-        <w:rPr>
-          <w:lang w:val="en-AU"/>
-        </w:rPr>
-        <w:t xml:space="preserve"> </w:t>
-      </w:r>
-      <w:r>
-        <w:rPr>
-          <w:lang w:val="en-AU"/>
-        </w:rPr>
-        <w:t>c:</w:t>
-      </w:r>
-      <w:r>
-        <w:rPr>
-          <w:lang w:val="en-AU"/>
-        </w:rPr>
-        <w:t>\data\db</w:t>
-      </w:r>
-      <w:r>
-        <w:rPr>
-          <w:lang w:val="en-AU"/>
-        </w:rPr>
-        <w:t xml:space="preserve"> </w:t>
-      </w:r>
-    </w:p>
-    <w:p>
-      <w:pPr>
-        <w:rPr>
-          <w:lang w:val="en-AU"/>
-        </w:rPr>
-      </w:pPr>
-      <w:proofErr w:type="spellStart"/>
-      <w:r>
-        <w:rPr>
-          <w:lang w:val="en-AU"/>
-        </w:rPr>
-        <w:t>mkdir</w:t>
-      </w:r>
-      <w:proofErr w:type="spellEnd"/>
-      <w:r>
-        <w:rPr>
-          <w:lang w:val="en-AU"/>
-        </w:rPr>
-        <w:t xml:space="preserve"> c:\data\log </w:t>
-      </w:r>
-    </w:p>
-    <w:p>
-      <w:pPr>
-        <w:rPr>
-          <w:lang w:val="en-AU"/>
-        </w:rPr>
-      </w:pPr>
-      <w:r>
-        <w:rPr>
-          <w:lang w:val="en-AU"/>
-        </w:rPr>
-        <w:t xml:space="preserve">Copy </w:t>
-      </w:r>
-      <w:proofErr w:type="spellStart"/>
-      <w:r>
-        <w:rPr>
-          <w:lang w:val="en-AU"/>
-        </w:rPr>
-        <w:t>config</w:t>
-      </w:r>
-      <w:proofErr w:type="spellEnd"/>
-      <w:r>
-        <w:rPr>
-          <w:lang w:val="en-AU"/>
-        </w:rPr>
-        <w:t xml:space="preserve"> to </w:t>
-      </w:r>
-      <w:proofErr w:type="spellStart"/>
-      <w:r>
-        <w:rPr>
-          <w:lang w:val="en-AU"/>
-        </w:rPr>
-        <w:t>mongodb</w:t>
-      </w:r>
-      <w:proofErr w:type="spellEnd"/>
-      <w:r>
-        <w:rPr>
-          <w:lang w:val="en-AU"/>
-        </w:rPr>
-        <w:t xml:space="preserve"> folder</w:t>
-      </w:r>
-    </w:p>
-    <w:p>
-      <w:pPr>
-        <w:rPr>
-          <w:lang w:val="en-AU"/>
-        </w:rPr>
-      </w:pPr>
-      <w:r>
-        <w:rPr>
-          <w:lang w:val="en-AU"/>
-        </w:rPr>
-        <w:t xml:space="preserve">Start as service </w:t>
-      </w:r>
-    </w:p>
-    <w:p>
-      <w:pPr>
-        <w:rPr>
-          <w:lang w:val="en-AU"/>
-        </w:rPr>
-      </w:pPr>
-      <w:r>
-        <w:rPr>
-          <w:lang w:val="en-AU"/>
-        </w:rPr>
-        <w:t>"C:\Program Files\MongoDB\Server\3.4\bin\mongod.exe" --</w:t>
-      </w:r>
-      <w:proofErr w:type="spellStart"/>
-      <w:r>
-        <w:rPr>
-          <w:lang w:val="en-AU"/>
-        </w:rPr>
-        <w:t>config</w:t>
-      </w:r>
-      <w:proofErr w:type="spellEnd"/>
-      <w:r>
-        <w:rPr>
-          <w:lang w:val="en-AU"/>
-        </w:rPr>
-        <w:t xml:space="preserve"> "C:\Program Files\MongoDB\Server\3.4\</w:t>
-      </w:r>
-      <w:proofErr w:type="spellStart"/>
-      <w:r>
-        <w:rPr>
-          <w:lang w:val="en-AU"/>
-        </w:rPr>
-        <w:t>mongod.cfg</w:t>
-      </w:r>
-      <w:proofErr w:type="spellEnd"/>
-      <w:r>
-        <w:rPr>
-          <w:lang w:val="en-AU"/>
-        </w:rPr>
-        <w:t>" --install</w:t>
-      </w:r>
-    </w:p>
-    <w:p>
-      <w:pPr>
-        <w:rPr>
-          <w:lang w:val="en-AU"/>
-        </w:rPr>
-      </w:pPr>
-      <w:proofErr w:type="spellStart"/>
-      <w:r>
-        <w:rPr>
-          <w:lang w:val="en-AU"/>
-        </w:rPr>
-        <w:t>RoboMongo</w:t>
-      </w:r>
-      <w:proofErr w:type="spellEnd"/>
-      <w:r>
-        <w:rPr>
-          <w:lang w:val="en-AU"/>
-        </w:rPr>
-        <w:t xml:space="preserve"> -&gt; Robo3T</w:t>
-      </w:r>
-    </w:p>
-    <w:p>
-      <w:pPr>
-        <w:rPr>
-          <w:lang w:val="en-AU"/>
-        </w:rPr>
-      </w:pPr>
-      <w:r>
-        <w:rPr>
-          <w:lang w:val="en-AU"/>
-        </w:rPr>
-        <w:t>Notepad++</w:t>
-      </w:r>
-    </w:p>
-    <w:p>
-      <w:pPr>
-        <w:rPr>
-          <w:lang w:val="en-AU"/>
-        </w:rPr>
-      </w:pPr>
-      <w:proofErr w:type="spellStart"/>
-      <w:r>
-        <w:rPr>
-          <w:lang w:val="en-AU"/>
-        </w:rPr>
-        <w:t>Npm</w:t>
-      </w:r>
-      <w:proofErr w:type="spellEnd"/>
       <w:r>
         <w:rPr>
           <w:lang w:val="en-AU"/>
         </w:rPr>
         <w:t xml:space="preserve"> install –g pm2</w:t>
       </w:r>
+    </w:p>
+    <w:p>
+      <w:pPr>
+        <w:pStyle w:val="ListParagraph"/>
+        <w:numPr>
+          <w:ilvl w:val="0"/>
+          <w:numId w:val="5"/>
+        </w:numPr>
+        <w:rPr>
+          <w:lang w:val="en-AU"/>
+        </w:rPr>
+      </w:pPr>
       <w:bookmarkStart w:id="0" w:name="_GoBack"/>
       <w:bookmarkEnd w:id="0"/>
+      <w:proofErr w:type="spellStart"/>
+      <w:r>
+        <w:rPr>
+          <w:lang w:val="en-AU"/>
+        </w:rPr>
+        <w:t>npm</w:t>
+      </w:r>
+      <w:proofErr w:type="spellEnd"/>
+      <w:r>
+        <w:rPr>
+          <w:lang w:val="en-AU"/>
+        </w:rPr>
+        <w:t xml:space="preserve"> install -g gulp</w:t>
+      </w:r>
     </w:p>
     <w:p/>
     <w:sectPr>
@@ -371,8 +612,571 @@
 </file>
 
 <file path=word/numbering.xml><?xml version="1.0" encoding="utf-8"?>
-<w:numbering xmlns:wpc="http://schemas.microsoft.com/office/word/2010/wordprocessingCanvas" xmlns:mc="http://schemas.openxmlformats.org/markup-compatibility/2006" xmlns:o="urn:schemas-microsoft-com:office:office" xmlns:r="http://schemas.openxmlformats.org/officeDocument/2006/relationships" xmlns:m="http://schemas.openxmlformats.org/officeDocument/2006/math" xmlns:v="urn:schemas-microsoft-com:vml" xmlns:wp14="http://schemas.microsoft.com/office/word/2010/wordprocessingDrawing" xmlns:wp="http://schemas.openxmlformats.org/drawingml/2006/wordprocessingDrawing" xmlns:w10="urn:schemas-microsoft-com:office:word" xmlns:w="http://schemas.openxmlformats.org/wordprocessingml/2006/main" xmlns:w14="http://schemas.microsoft.com/office/word/2010/wordml" xmlns:w15="http://schemas.microsoft.com/office/word/2012/wordml" xmlns:wpg="http://schemas.microsoft.com/office/word/2010/wordprocessingGroup" xmlns:wpi="http://schemas.microsoft.com/office/word/2010/wordprocessingInk" xmlns:wne="http://schemas.microsoft.com/office/word/2006/wordml" xmlns:wps="http://schemas.microsoft.com/office/word/2010/wordprocessingShape" mc:Ignorable="w14 w15 wp14">
+<w:numbering xmlns:wpc="http://schemas.microsoft.com/office/word/2010/wordprocessingCanvas" xmlns:cx="http://schemas.microsoft.com/office/drawing/2014/chartex" xmlns:cx1="http://schemas.microsoft.com/office/drawing/2015/9/8/chartex" xmlns:cx2="http://schemas.microsoft.com/office/drawing/2015/10/21/chartex" xmlns:cx3="http://schemas.microsoft.com/office/drawing/2016/5/9/chartex" xmlns:cx4="http://schemas.microsoft.com/office/drawing/2016/5/10/chartex" xmlns:cx5="http://schemas.microsoft.com/office/drawing/2016/5/11/chartex" xmlns:cx6="http://schemas.microsoft.com/office/drawing/2016/5/12/chartex" xmlns:cx7="http://schemas.microsoft.com/office/drawing/2016/5/13/chartex" xmlns:cx8="http://schemas.microsoft.com/office/drawing/2016/5/14/chartex" xmlns:mc="http://schemas.openxmlformats.org/markup-compatibility/2006" xmlns:aink="http://schemas.microsoft.com/office/drawing/2016/ink" xmlns:am3d="http://schemas.microsoft.com/office/drawing/2017/model3d" xmlns:o="urn:schemas-microsoft-com:office:office" xmlns:r="http://schemas.openxmlformats.org/officeDocument/2006/relationships" xmlns:m="http://schemas.openxmlformats.org/officeDocument/2006/math" xmlns:v="urn:schemas-microsoft-com:vml" xmlns:wp14="http://schemas.microsoft.com/office/word/2010/wordprocessingDrawing" xmlns:wp="http://schemas.openxmlformats.org/drawingml/2006/wordprocessingDrawing" xmlns:w10="urn:schemas-microsoft-com:office:word" xmlns:w="http://schemas.openxmlformats.org/wordprocessingml/2006/main" xmlns:w14="http://schemas.microsoft.com/office/word/2010/wordml" xmlns:w15="http://schemas.microsoft.com/office/word/2012/wordml" xmlns:w16cid="http://schemas.microsoft.com/office/word/2016/wordml/cid" xmlns:w16se="http://schemas.microsoft.com/office/word/2015/wordml/symex" xmlns:wpg="http://schemas.microsoft.com/office/word/2010/wordprocessingGroup" xmlns:wpi="http://schemas.microsoft.com/office/word/2010/wordprocessingInk" xmlns:wne="http://schemas.microsoft.com/office/word/2006/wordml" xmlns:wps="http://schemas.microsoft.com/office/word/2010/wordprocessingShape" mc:Ignorable="w14 w15 w16se w16cid wp14">
   <w:abstractNum w:abstractNumId="0" w15:restartNumberingAfterBreak="0">
+    <w:nsid w:val="05D27070"/>
+    <w:multiLevelType w:val="hybridMultilevel"/>
+    <w:tmpl w:val="761451AC"/>
+    <w:lvl w:ilvl="0" w:tplc="20000001">
+      <w:start w:val="1"/>
+      <w:numFmt w:val="bullet"/>
+      <w:lvlText w:val=""/>
+      <w:lvlJc w:val="left"/>
+      <w:pPr>
+        <w:ind w:left="720" w:hanging="360"/>
+      </w:pPr>
+      <w:rPr>
+        <w:rFonts w:ascii="Symbol" w:hAnsi="Symbol" w:hint="default"/>
+      </w:rPr>
+    </w:lvl>
+    <w:lvl w:ilvl="1" w:tplc="20000003" w:tentative="1">
+      <w:start w:val="1"/>
+      <w:numFmt w:val="bullet"/>
+      <w:lvlText w:val="o"/>
+      <w:lvlJc w:val="left"/>
+      <w:pPr>
+        <w:ind w:left="1440" w:hanging="360"/>
+      </w:pPr>
+      <w:rPr>
+        <w:rFonts w:ascii="Courier New" w:hAnsi="Courier New" w:cs="Courier New" w:hint="default"/>
+      </w:rPr>
+    </w:lvl>
+    <w:lvl w:ilvl="2" w:tplc="20000005" w:tentative="1">
+      <w:start w:val="1"/>
+      <w:numFmt w:val="bullet"/>
+      <w:lvlText w:val=""/>
+      <w:lvlJc w:val="left"/>
+      <w:pPr>
+        <w:ind w:left="2160" w:hanging="360"/>
+      </w:pPr>
+      <w:rPr>
+        <w:rFonts w:ascii="Wingdings" w:hAnsi="Wingdings" w:hint="default"/>
+      </w:rPr>
+    </w:lvl>
+    <w:lvl w:ilvl="3" w:tplc="20000001" w:tentative="1">
+      <w:start w:val="1"/>
+      <w:numFmt w:val="bullet"/>
+      <w:lvlText w:val=""/>
+      <w:lvlJc w:val="left"/>
+      <w:pPr>
+        <w:ind w:left="2880" w:hanging="360"/>
+      </w:pPr>
+      <w:rPr>
+        <w:rFonts w:ascii="Symbol" w:hAnsi="Symbol" w:hint="default"/>
+      </w:rPr>
+    </w:lvl>
+    <w:lvl w:ilvl="4" w:tplc="20000003" w:tentative="1">
+      <w:start w:val="1"/>
+      <w:numFmt w:val="bullet"/>
+      <w:lvlText w:val="o"/>
+      <w:lvlJc w:val="left"/>
+      <w:pPr>
+        <w:ind w:left="3600" w:hanging="360"/>
+      </w:pPr>
+      <w:rPr>
+        <w:rFonts w:ascii="Courier New" w:hAnsi="Courier New" w:cs="Courier New" w:hint="default"/>
+      </w:rPr>
+    </w:lvl>
+    <w:lvl w:ilvl="5" w:tplc="20000005" w:tentative="1">
+      <w:start w:val="1"/>
+      <w:numFmt w:val="bullet"/>
+      <w:lvlText w:val=""/>
+      <w:lvlJc w:val="left"/>
+      <w:pPr>
+        <w:ind w:left="4320" w:hanging="360"/>
+      </w:pPr>
+      <w:rPr>
+        <w:rFonts w:ascii="Wingdings" w:hAnsi="Wingdings" w:hint="default"/>
+      </w:rPr>
+    </w:lvl>
+    <w:lvl w:ilvl="6" w:tplc="20000001" w:tentative="1">
+      <w:start w:val="1"/>
+      <w:numFmt w:val="bullet"/>
+      <w:lvlText w:val=""/>
+      <w:lvlJc w:val="left"/>
+      <w:pPr>
+        <w:ind w:left="5040" w:hanging="360"/>
+      </w:pPr>
+      <w:rPr>
+        <w:rFonts w:ascii="Symbol" w:hAnsi="Symbol" w:hint="default"/>
+      </w:rPr>
+    </w:lvl>
+    <w:lvl w:ilvl="7" w:tplc="20000003" w:tentative="1">
+      <w:start w:val="1"/>
+      <w:numFmt w:val="bullet"/>
+      <w:lvlText w:val="o"/>
+      <w:lvlJc w:val="left"/>
+      <w:pPr>
+        <w:ind w:left="5760" w:hanging="360"/>
+      </w:pPr>
+      <w:rPr>
+        <w:rFonts w:ascii="Courier New" w:hAnsi="Courier New" w:cs="Courier New" w:hint="default"/>
+      </w:rPr>
+    </w:lvl>
+    <w:lvl w:ilvl="8" w:tplc="20000005" w:tentative="1">
+      <w:start w:val="1"/>
+      <w:numFmt w:val="bullet"/>
+      <w:lvlText w:val=""/>
+      <w:lvlJc w:val="left"/>
+      <w:pPr>
+        <w:ind w:left="6480" w:hanging="360"/>
+      </w:pPr>
+      <w:rPr>
+        <w:rFonts w:ascii="Wingdings" w:hAnsi="Wingdings" w:hint="default"/>
+      </w:rPr>
+    </w:lvl>
+  </w:abstractNum>
+  <w:abstractNum w:abstractNumId="1" w15:restartNumberingAfterBreak="0">
+    <w:nsid w:val="1B251FD0"/>
+    <w:multiLevelType w:val="hybridMultilevel"/>
+    <w:tmpl w:val="2C7C0D46"/>
+    <w:lvl w:ilvl="0" w:tplc="AFC82EFE">
+      <w:numFmt w:val="bullet"/>
+      <w:lvlText w:val=""/>
+      <w:lvlJc w:val="left"/>
+      <w:pPr>
+        <w:ind w:left="720" w:hanging="360"/>
+      </w:pPr>
+      <w:rPr>
+        <w:rFonts w:ascii="Wingdings" w:eastAsiaTheme="minorHAnsi" w:hAnsi="Wingdings" w:cstheme="minorBidi" w:hint="default"/>
+      </w:rPr>
+    </w:lvl>
+    <w:lvl w:ilvl="1" w:tplc="20000003" w:tentative="1">
+      <w:start w:val="1"/>
+      <w:numFmt w:val="bullet"/>
+      <w:lvlText w:val="o"/>
+      <w:lvlJc w:val="left"/>
+      <w:pPr>
+        <w:ind w:left="1440" w:hanging="360"/>
+      </w:pPr>
+      <w:rPr>
+        <w:rFonts w:ascii="Courier New" w:hAnsi="Courier New" w:cs="Courier New" w:hint="default"/>
+      </w:rPr>
+    </w:lvl>
+    <w:lvl w:ilvl="2" w:tplc="20000005" w:tentative="1">
+      <w:start w:val="1"/>
+      <w:numFmt w:val="bullet"/>
+      <w:lvlText w:val=""/>
+      <w:lvlJc w:val="left"/>
+      <w:pPr>
+        <w:ind w:left="2160" w:hanging="360"/>
+      </w:pPr>
+      <w:rPr>
+        <w:rFonts w:ascii="Wingdings" w:hAnsi="Wingdings" w:hint="default"/>
+      </w:rPr>
+    </w:lvl>
+    <w:lvl w:ilvl="3" w:tplc="20000001" w:tentative="1">
+      <w:start w:val="1"/>
+      <w:numFmt w:val="bullet"/>
+      <w:lvlText w:val=""/>
+      <w:lvlJc w:val="left"/>
+      <w:pPr>
+        <w:ind w:left="2880" w:hanging="360"/>
+      </w:pPr>
+      <w:rPr>
+        <w:rFonts w:ascii="Symbol" w:hAnsi="Symbol" w:hint="default"/>
+      </w:rPr>
+    </w:lvl>
+    <w:lvl w:ilvl="4" w:tplc="20000003" w:tentative="1">
+      <w:start w:val="1"/>
+      <w:numFmt w:val="bullet"/>
+      <w:lvlText w:val="o"/>
+      <w:lvlJc w:val="left"/>
+      <w:pPr>
+        <w:ind w:left="3600" w:hanging="360"/>
+      </w:pPr>
+      <w:rPr>
+        <w:rFonts w:ascii="Courier New" w:hAnsi="Courier New" w:cs="Courier New" w:hint="default"/>
+      </w:rPr>
+    </w:lvl>
+    <w:lvl w:ilvl="5" w:tplc="20000005" w:tentative="1">
+      <w:start w:val="1"/>
+      <w:numFmt w:val="bullet"/>
+      <w:lvlText w:val=""/>
+      <w:lvlJc w:val="left"/>
+      <w:pPr>
+        <w:ind w:left="4320" w:hanging="360"/>
+      </w:pPr>
+      <w:rPr>
+        <w:rFonts w:ascii="Wingdings" w:hAnsi="Wingdings" w:hint="default"/>
+      </w:rPr>
+    </w:lvl>
+    <w:lvl w:ilvl="6" w:tplc="20000001" w:tentative="1">
+      <w:start w:val="1"/>
+      <w:numFmt w:val="bullet"/>
+      <w:lvlText w:val=""/>
+      <w:lvlJc w:val="left"/>
+      <w:pPr>
+        <w:ind w:left="5040" w:hanging="360"/>
+      </w:pPr>
+      <w:rPr>
+        <w:rFonts w:ascii="Symbol" w:hAnsi="Symbol" w:hint="default"/>
+      </w:rPr>
+    </w:lvl>
+    <w:lvl w:ilvl="7" w:tplc="20000003" w:tentative="1">
+      <w:start w:val="1"/>
+      <w:numFmt w:val="bullet"/>
+      <w:lvlText w:val="o"/>
+      <w:lvlJc w:val="left"/>
+      <w:pPr>
+        <w:ind w:left="5760" w:hanging="360"/>
+      </w:pPr>
+      <w:rPr>
+        <w:rFonts w:ascii="Courier New" w:hAnsi="Courier New" w:cs="Courier New" w:hint="default"/>
+      </w:rPr>
+    </w:lvl>
+    <w:lvl w:ilvl="8" w:tplc="20000005" w:tentative="1">
+      <w:start w:val="1"/>
+      <w:numFmt w:val="bullet"/>
+      <w:lvlText w:val=""/>
+      <w:lvlJc w:val="left"/>
+      <w:pPr>
+        <w:ind w:left="6480" w:hanging="360"/>
+      </w:pPr>
+      <w:rPr>
+        <w:rFonts w:ascii="Wingdings" w:hAnsi="Wingdings" w:hint="default"/>
+      </w:rPr>
+    </w:lvl>
+  </w:abstractNum>
+  <w:abstractNum w:abstractNumId="2" w15:restartNumberingAfterBreak="0">
+    <w:nsid w:val="322024AA"/>
+    <w:multiLevelType w:val="hybridMultilevel"/>
+    <w:tmpl w:val="7E6EA326"/>
+    <w:lvl w:ilvl="0" w:tplc="20000001">
+      <w:start w:val="1"/>
+      <w:numFmt w:val="bullet"/>
+      <w:lvlText w:val=""/>
+      <w:lvlJc w:val="left"/>
+      <w:pPr>
+        <w:ind w:left="720" w:hanging="360"/>
+      </w:pPr>
+      <w:rPr>
+        <w:rFonts w:ascii="Symbol" w:hAnsi="Symbol" w:hint="default"/>
+      </w:rPr>
+    </w:lvl>
+    <w:lvl w:ilvl="1" w:tplc="20000003" w:tentative="1">
+      <w:start w:val="1"/>
+      <w:numFmt w:val="bullet"/>
+      <w:lvlText w:val="o"/>
+      <w:lvlJc w:val="left"/>
+      <w:pPr>
+        <w:ind w:left="1440" w:hanging="360"/>
+      </w:pPr>
+      <w:rPr>
+        <w:rFonts w:ascii="Courier New" w:hAnsi="Courier New" w:cs="Courier New" w:hint="default"/>
+      </w:rPr>
+    </w:lvl>
+    <w:lvl w:ilvl="2" w:tplc="20000005" w:tentative="1">
+      <w:start w:val="1"/>
+      <w:numFmt w:val="bullet"/>
+      <w:lvlText w:val=""/>
+      <w:lvlJc w:val="left"/>
+      <w:pPr>
+        <w:ind w:left="2160" w:hanging="360"/>
+      </w:pPr>
+      <w:rPr>
+        <w:rFonts w:ascii="Wingdings" w:hAnsi="Wingdings" w:hint="default"/>
+      </w:rPr>
+    </w:lvl>
+    <w:lvl w:ilvl="3" w:tplc="20000001" w:tentative="1">
+      <w:start w:val="1"/>
+      <w:numFmt w:val="bullet"/>
+      <w:lvlText w:val=""/>
+      <w:lvlJc w:val="left"/>
+      <w:pPr>
+        <w:ind w:left="2880" w:hanging="360"/>
+      </w:pPr>
+      <w:rPr>
+        <w:rFonts w:ascii="Symbol" w:hAnsi="Symbol" w:hint="default"/>
+      </w:rPr>
+    </w:lvl>
+    <w:lvl w:ilvl="4" w:tplc="20000003" w:tentative="1">
+      <w:start w:val="1"/>
+      <w:numFmt w:val="bullet"/>
+      <w:lvlText w:val="o"/>
+      <w:lvlJc w:val="left"/>
+      <w:pPr>
+        <w:ind w:left="3600" w:hanging="360"/>
+      </w:pPr>
+      <w:rPr>
+        <w:rFonts w:ascii="Courier New" w:hAnsi="Courier New" w:cs="Courier New" w:hint="default"/>
+      </w:rPr>
+    </w:lvl>
+    <w:lvl w:ilvl="5" w:tplc="20000005" w:tentative="1">
+      <w:start w:val="1"/>
+      <w:numFmt w:val="bullet"/>
+      <w:lvlText w:val=""/>
+      <w:lvlJc w:val="left"/>
+      <w:pPr>
+        <w:ind w:left="4320" w:hanging="360"/>
+      </w:pPr>
+      <w:rPr>
+        <w:rFonts w:ascii="Wingdings" w:hAnsi="Wingdings" w:hint="default"/>
+      </w:rPr>
+    </w:lvl>
+    <w:lvl w:ilvl="6" w:tplc="20000001" w:tentative="1">
+      <w:start w:val="1"/>
+      <w:numFmt w:val="bullet"/>
+      <w:lvlText w:val=""/>
+      <w:lvlJc w:val="left"/>
+      <w:pPr>
+        <w:ind w:left="5040" w:hanging="360"/>
+      </w:pPr>
+      <w:rPr>
+        <w:rFonts w:ascii="Symbol" w:hAnsi="Symbol" w:hint="default"/>
+      </w:rPr>
+    </w:lvl>
+    <w:lvl w:ilvl="7" w:tplc="20000003" w:tentative="1">
+      <w:start w:val="1"/>
+      <w:numFmt w:val="bullet"/>
+      <w:lvlText w:val="o"/>
+      <w:lvlJc w:val="left"/>
+      <w:pPr>
+        <w:ind w:left="5760" w:hanging="360"/>
+      </w:pPr>
+      <w:rPr>
+        <w:rFonts w:ascii="Courier New" w:hAnsi="Courier New" w:cs="Courier New" w:hint="default"/>
+      </w:rPr>
+    </w:lvl>
+    <w:lvl w:ilvl="8" w:tplc="20000005" w:tentative="1">
+      <w:start w:val="1"/>
+      <w:numFmt w:val="bullet"/>
+      <w:lvlText w:val=""/>
+      <w:lvlJc w:val="left"/>
+      <w:pPr>
+        <w:ind w:left="6480" w:hanging="360"/>
+      </w:pPr>
+      <w:rPr>
+        <w:rFonts w:ascii="Wingdings" w:hAnsi="Wingdings" w:hint="default"/>
+      </w:rPr>
+    </w:lvl>
+  </w:abstractNum>
+  <w:abstractNum w:abstractNumId="3" w15:restartNumberingAfterBreak="0">
+    <w:nsid w:val="3F845A57"/>
+    <w:multiLevelType w:val="hybridMultilevel"/>
+    <w:tmpl w:val="BB3ED038"/>
+    <w:lvl w:ilvl="0" w:tplc="A5FC59A0">
+      <w:numFmt w:val="bullet"/>
+      <w:lvlText w:val=""/>
+      <w:lvlJc w:val="left"/>
+      <w:pPr>
+        <w:ind w:left="720" w:hanging="360"/>
+      </w:pPr>
+      <w:rPr>
+        <w:rFonts w:ascii="Wingdings" w:eastAsiaTheme="minorHAnsi" w:hAnsi="Wingdings" w:cstheme="minorBidi" w:hint="default"/>
+      </w:rPr>
+    </w:lvl>
+    <w:lvl w:ilvl="1" w:tplc="20000003" w:tentative="1">
+      <w:start w:val="1"/>
+      <w:numFmt w:val="bullet"/>
+      <w:lvlText w:val="o"/>
+      <w:lvlJc w:val="left"/>
+      <w:pPr>
+        <w:ind w:left="1440" w:hanging="360"/>
+      </w:pPr>
+      <w:rPr>
+        <w:rFonts w:ascii="Courier New" w:hAnsi="Courier New" w:cs="Courier New" w:hint="default"/>
+      </w:rPr>
+    </w:lvl>
+    <w:lvl w:ilvl="2" w:tplc="20000005" w:tentative="1">
+      <w:start w:val="1"/>
+      <w:numFmt w:val="bullet"/>
+      <w:lvlText w:val=""/>
+      <w:lvlJc w:val="left"/>
+      <w:pPr>
+        <w:ind w:left="2160" w:hanging="360"/>
+      </w:pPr>
+      <w:rPr>
+        <w:rFonts w:ascii="Wingdings" w:hAnsi="Wingdings" w:hint="default"/>
+      </w:rPr>
+    </w:lvl>
+    <w:lvl w:ilvl="3" w:tplc="20000001" w:tentative="1">
+      <w:start w:val="1"/>
+      <w:numFmt w:val="bullet"/>
+      <w:lvlText w:val=""/>
+      <w:lvlJc w:val="left"/>
+      <w:pPr>
+        <w:ind w:left="2880" w:hanging="360"/>
+      </w:pPr>
+      <w:rPr>
+        <w:rFonts w:ascii="Symbol" w:hAnsi="Symbol" w:hint="default"/>
+      </w:rPr>
+    </w:lvl>
+    <w:lvl w:ilvl="4" w:tplc="20000003" w:tentative="1">
+      <w:start w:val="1"/>
+      <w:numFmt w:val="bullet"/>
+      <w:lvlText w:val="o"/>
+      <w:lvlJc w:val="left"/>
+      <w:pPr>
+        <w:ind w:left="3600" w:hanging="360"/>
+      </w:pPr>
+      <w:rPr>
+        <w:rFonts w:ascii="Courier New" w:hAnsi="Courier New" w:cs="Courier New" w:hint="default"/>
+      </w:rPr>
+    </w:lvl>
+    <w:lvl w:ilvl="5" w:tplc="20000005" w:tentative="1">
+      <w:start w:val="1"/>
+      <w:numFmt w:val="bullet"/>
+      <w:lvlText w:val=""/>
+      <w:lvlJc w:val="left"/>
+      <w:pPr>
+        <w:ind w:left="4320" w:hanging="360"/>
+      </w:pPr>
+      <w:rPr>
+        <w:rFonts w:ascii="Wingdings" w:hAnsi="Wingdings" w:hint="default"/>
+      </w:rPr>
+    </w:lvl>
+    <w:lvl w:ilvl="6" w:tplc="20000001" w:tentative="1">
+      <w:start w:val="1"/>
+      <w:numFmt w:val="bullet"/>
+      <w:lvlText w:val=""/>
+      <w:lvlJc w:val="left"/>
+      <w:pPr>
+        <w:ind w:left="5040" w:hanging="360"/>
+      </w:pPr>
+      <w:rPr>
+        <w:rFonts w:ascii="Symbol" w:hAnsi="Symbol" w:hint="default"/>
+      </w:rPr>
+    </w:lvl>
+    <w:lvl w:ilvl="7" w:tplc="20000003" w:tentative="1">
+      <w:start w:val="1"/>
+      <w:numFmt w:val="bullet"/>
+      <w:lvlText w:val="o"/>
+      <w:lvlJc w:val="left"/>
+      <w:pPr>
+        <w:ind w:left="5760" w:hanging="360"/>
+      </w:pPr>
+      <w:rPr>
+        <w:rFonts w:ascii="Courier New" w:hAnsi="Courier New" w:cs="Courier New" w:hint="default"/>
+      </w:rPr>
+    </w:lvl>
+    <w:lvl w:ilvl="8" w:tplc="20000005" w:tentative="1">
+      <w:start w:val="1"/>
+      <w:numFmt w:val="bullet"/>
+      <w:lvlText w:val=""/>
+      <w:lvlJc w:val="left"/>
+      <w:pPr>
+        <w:ind w:left="6480" w:hanging="360"/>
+      </w:pPr>
+      <w:rPr>
+        <w:rFonts w:ascii="Wingdings" w:hAnsi="Wingdings" w:hint="default"/>
+      </w:rPr>
+    </w:lvl>
+  </w:abstractNum>
+  <w:abstractNum w:abstractNumId="4" w15:restartNumberingAfterBreak="0">
+    <w:nsid w:val="5A8A32F3"/>
+    <w:multiLevelType w:val="hybridMultilevel"/>
+    <w:tmpl w:val="9E908608"/>
+    <w:lvl w:ilvl="0" w:tplc="20000001">
+      <w:start w:val="1"/>
+      <w:numFmt w:val="bullet"/>
+      <w:lvlText w:val=""/>
+      <w:lvlJc w:val="left"/>
+      <w:pPr>
+        <w:ind w:left="720" w:hanging="360"/>
+      </w:pPr>
+      <w:rPr>
+        <w:rFonts w:ascii="Symbol" w:hAnsi="Symbol" w:hint="default"/>
+      </w:rPr>
+    </w:lvl>
+    <w:lvl w:ilvl="1" w:tplc="20000003" w:tentative="1">
+      <w:start w:val="1"/>
+      <w:numFmt w:val="bullet"/>
+      <w:lvlText w:val="o"/>
+      <w:lvlJc w:val="left"/>
+      <w:pPr>
+        <w:ind w:left="1440" w:hanging="360"/>
+      </w:pPr>
+      <w:rPr>
+        <w:rFonts w:ascii="Courier New" w:hAnsi="Courier New" w:cs="Courier New" w:hint="default"/>
+      </w:rPr>
+    </w:lvl>
+    <w:lvl w:ilvl="2" w:tplc="20000005" w:tentative="1">
+      <w:start w:val="1"/>
+      <w:numFmt w:val="bullet"/>
+      <w:lvlText w:val=""/>
+      <w:lvlJc w:val="left"/>
+      <w:pPr>
+        <w:ind w:left="2160" w:hanging="360"/>
+      </w:pPr>
+      <w:rPr>
+        <w:rFonts w:ascii="Wingdings" w:hAnsi="Wingdings" w:hint="default"/>
+      </w:rPr>
+    </w:lvl>
+    <w:lvl w:ilvl="3" w:tplc="20000001" w:tentative="1">
+      <w:start w:val="1"/>
+      <w:numFmt w:val="bullet"/>
+      <w:lvlText w:val=""/>
+      <w:lvlJc w:val="left"/>
+      <w:pPr>
+        <w:ind w:left="2880" w:hanging="360"/>
+      </w:pPr>
+      <w:rPr>
+        <w:rFonts w:ascii="Symbol" w:hAnsi="Symbol" w:hint="default"/>
+      </w:rPr>
+    </w:lvl>
+    <w:lvl w:ilvl="4" w:tplc="20000003" w:tentative="1">
+      <w:start w:val="1"/>
+      <w:numFmt w:val="bullet"/>
+      <w:lvlText w:val="o"/>
+      <w:lvlJc w:val="left"/>
+      <w:pPr>
+        <w:ind w:left="3600" w:hanging="360"/>
+      </w:pPr>
+      <w:rPr>
+        <w:rFonts w:ascii="Courier New" w:hAnsi="Courier New" w:cs="Courier New" w:hint="default"/>
+      </w:rPr>
+    </w:lvl>
+    <w:lvl w:ilvl="5" w:tplc="20000005" w:tentative="1">
+      <w:start w:val="1"/>
+      <w:numFmt w:val="bullet"/>
+      <w:lvlText w:val=""/>
+      <w:lvlJc w:val="left"/>
+      <w:pPr>
+        <w:ind w:left="4320" w:hanging="360"/>
+      </w:pPr>
+      <w:rPr>
+        <w:rFonts w:ascii="Wingdings" w:hAnsi="Wingdings" w:hint="default"/>
+      </w:rPr>
+    </w:lvl>
+    <w:lvl w:ilvl="6" w:tplc="20000001" w:tentative="1">
+      <w:start w:val="1"/>
+      <w:numFmt w:val="bullet"/>
+      <w:lvlText w:val=""/>
+      <w:lvlJc w:val="left"/>
+      <w:pPr>
+        <w:ind w:left="5040" w:hanging="360"/>
+      </w:pPr>
+      <w:rPr>
+        <w:rFonts w:ascii="Symbol" w:hAnsi="Symbol" w:hint="default"/>
+      </w:rPr>
+    </w:lvl>
+    <w:lvl w:ilvl="7" w:tplc="20000003" w:tentative="1">
+      <w:start w:val="1"/>
+      <w:numFmt w:val="bullet"/>
+      <w:lvlText w:val="o"/>
+      <w:lvlJc w:val="left"/>
+      <w:pPr>
+        <w:ind w:left="5760" w:hanging="360"/>
+      </w:pPr>
+      <w:rPr>
+        <w:rFonts w:ascii="Courier New" w:hAnsi="Courier New" w:cs="Courier New" w:hint="default"/>
+      </w:rPr>
+    </w:lvl>
+    <w:lvl w:ilvl="8" w:tplc="20000005" w:tentative="1">
+      <w:start w:val="1"/>
+      <w:numFmt w:val="bullet"/>
+      <w:lvlText w:val=""/>
+      <w:lvlJc w:val="left"/>
+      <w:pPr>
+        <w:ind w:left="6480" w:hanging="360"/>
+      </w:pPr>
+      <w:rPr>
+        <w:rFonts w:ascii="Wingdings" w:hAnsi="Wingdings" w:hint="default"/>
+      </w:rPr>
+    </w:lvl>
+  </w:abstractNum>
+  <w:abstractNum w:abstractNumId="5" w15:restartNumberingAfterBreak="0">
     <w:nsid w:val="7B362250"/>
     <w:multiLevelType w:val="hybridMultilevel"/>
     <w:tmpl w:val="BCF0DE3A"/>
@@ -462,13 +1266,28 @@
     </w:lvl>
   </w:abstractNum>
   <w:num w:numId="1">
+    <w:abstractNumId w:val="5"/>
+  </w:num>
+  <w:num w:numId="2">
+    <w:abstractNumId w:val="4"/>
+  </w:num>
+  <w:num w:numId="3">
+    <w:abstractNumId w:val="2"/>
+  </w:num>
+  <w:num w:numId="4">
     <w:abstractNumId w:val="0"/>
+  </w:num>
+  <w:num w:numId="5">
+    <w:abstractNumId w:val="3"/>
+  </w:num>
+  <w:num w:numId="6">
+    <w:abstractNumId w:val="1"/>
   </w:num>
 </w:numbering>
 </file>
 
 <file path=word/styles.xml><?xml version="1.0" encoding="utf-8"?>
-<w:styles xmlns:mc="http://schemas.openxmlformats.org/markup-compatibility/2006" xmlns:r="http://schemas.openxmlformats.org/officeDocument/2006/relationships" xmlns:w="http://schemas.openxmlformats.org/wordprocessingml/2006/main" xmlns:w14="http://schemas.microsoft.com/office/word/2010/wordml" xmlns:w15="http://schemas.microsoft.com/office/word/2012/wordml" mc:Ignorable="w14 w15">
+<w:styles xmlns:mc="http://schemas.openxmlformats.org/markup-compatibility/2006" xmlns:r="http://schemas.openxmlformats.org/officeDocument/2006/relationships" xmlns:w="http://schemas.openxmlformats.org/wordprocessingml/2006/main" xmlns:w14="http://schemas.microsoft.com/office/word/2010/wordml" xmlns:w15="http://schemas.microsoft.com/office/word/2012/wordml" xmlns:w16cid="http://schemas.microsoft.com/office/word/2016/wordml/cid" xmlns:w16se="http://schemas.microsoft.com/office/word/2015/wordml/symex" mc:Ignorable="w14 w15 w16se w16cid">
   <w:docDefaults>
     <w:rPrDefault>
       <w:rPr>
@@ -484,7 +1303,7 @@
       </w:pPr>
     </w:pPrDefault>
   </w:docDefaults>
-  <w:latentStyles w:defLockedState="0" w:defUIPriority="99" w:defSemiHidden="0" w:defUnhideWhenUsed="0" w:defQFormat="0" w:count="371">
+  <w:latentStyles w:defLockedState="0" w:defUIPriority="99" w:defSemiHidden="0" w:defUnhideWhenUsed="0" w:defQFormat="0" w:count="375">
     <w:lsdException w:name="Normal" w:uiPriority="0" w:qFormat="1"/>
     <w:lsdException w:name="heading 1" w:uiPriority="9" w:qFormat="1"/>
     <w:lsdException w:name="heading 2" w:semiHidden="1" w:uiPriority="9" w:unhideWhenUsed="1" w:qFormat="1"/>
@@ -856,18 +1675,22 @@
     <w:lsdException w:name="List Table 5 Dark Accent 6" w:uiPriority="50"/>
     <w:lsdException w:name="List Table 6 Colorful Accent 6" w:uiPriority="51"/>
     <w:lsdException w:name="List Table 7 Colorful Accent 6" w:uiPriority="52"/>
+    <w:lsdException w:name="Mention" w:semiHidden="1" w:unhideWhenUsed="1"/>
+    <w:lsdException w:name="Smart Hyperlink" w:semiHidden="1" w:unhideWhenUsed="1"/>
+    <w:lsdException w:name="Hashtag" w:semiHidden="1" w:unhideWhenUsed="1"/>
+    <w:lsdException w:name="Unresolved Mention" w:semiHidden="1" w:unhideWhenUsed="1"/>
   </w:latentStyles>
-  <w:style w:type="paragraph" w:default="1" w:styleId="Standaard">
+  <w:style w:type="paragraph" w:default="1" w:styleId="Normal">
     <w:name w:val="Normal"/>
     <w:qFormat/>
   </w:style>
-  <w:style w:type="character" w:default="1" w:styleId="Standaardalinea-lettertype">
+  <w:style w:type="character" w:default="1" w:styleId="DefaultParagraphFont">
     <w:name w:val="Default Paragraph Font"/>
     <w:uiPriority w:val="1"/>
     <w:semiHidden/>
     <w:unhideWhenUsed/>
   </w:style>
-  <w:style w:type="table" w:default="1" w:styleId="Standaardtabel">
+  <w:style w:type="table" w:default="1" w:styleId="TableNormal">
     <w:name w:val="Normal Table"/>
     <w:uiPriority w:val="99"/>
     <w:semiHidden/>
@@ -882,7 +1705,7 @@
       </w:tblCellMar>
     </w:tblPr>
   </w:style>
-  <w:style w:type="numbering" w:default="1" w:styleId="Geenlijst">
+  <w:style w:type="numbering" w:default="1" w:styleId="NoList">
     <w:name w:val="No List"/>
     <w:uiPriority w:val="99"/>
     <w:semiHidden/>
@@ -890,7 +1713,7 @@
   </w:style>
   <w:style w:type="character" w:styleId="Hyperlink">
     <w:name w:val="Hyperlink"/>
-    <w:basedOn w:val="Standaardalinea-lettertype"/>
+    <w:basedOn w:val="DefaultParagraphFont"/>
     <w:uiPriority w:val="99"/>
     <w:unhideWhenUsed/>
     <w:rsid w:val="00B458F9"/>
@@ -899,9 +1722,9 @@
       <w:u w:val="single"/>
     </w:rPr>
   </w:style>
-  <w:style w:type="paragraph" w:styleId="Lijstalinea">
+  <w:style w:type="paragraph" w:styleId="ListParagraph">
     <w:name w:val="List Paragraph"/>
-    <w:basedOn w:val="Standaard"/>
+    <w:basedOn w:val="Normal"/>
     <w:uiPriority w:val="34"/>
     <w:qFormat/>
     <w:rsid w:val="00B458F9"/>

</xml_diff>